<commit_message>
DOC(affiche) mise a jour des affiches
[DONE]
</commit_message>
<xml_diff>
--- a/Doc/affiche-A3Land.docx
+++ b/Doc/affiche-A3Land.docx
@@ -21,7 +21,7 @@
         <mc:AlternateContent>
           <mc:Choice Requires="wpg">
             <w:drawing>
-              <wp:anchor distT="0" distB="0" distL="114300" distR="114300" simplePos="0" relativeHeight="251661312" behindDoc="0" locked="0" layoutInCell="1" allowOverlap="1" wp14:anchorId="3E9589B9" wp14:editId="6D7CD6F2">
+              <wp:anchor distT="0" distB="0" distL="114300" distR="114300" simplePos="0" relativeHeight="251661312" behindDoc="0" locked="0" layoutInCell="1" allowOverlap="1" wp14:anchorId="3E9589B9" wp14:editId="3DE3808C">
                 <wp:simplePos x="0" y="0"/>
                 <wp:positionH relativeFrom="column">
                   <wp:posOffset>-9525</wp:posOffset>
@@ -1123,6 +1123,112 @@
           <w:lang w:val="fr-CH"/>
         </w:rPr>
       </w:pPr>
+      <w:r>
+        <w:rPr>
+          <w:rFonts w:ascii="Century Gothic" w:hAnsi="Century Gothic"/>
+          <w:b/>
+          <w:bCs/>
+          <w:noProof/>
+          <w:color w:val="6666FF"/>
+          <w:sz w:val="40"/>
+          <w:szCs w:val="40"/>
+          <w:lang w:val="fr-CH"/>
+        </w:rPr>
+        <w:drawing>
+          <wp:anchor distT="0" distB="0" distL="114300" distR="114300" simplePos="0" relativeHeight="251663360" behindDoc="0" locked="0" layoutInCell="1" allowOverlap="1" wp14:anchorId="15CFD8D0" wp14:editId="501D30D9">
+            <wp:simplePos x="0" y="0"/>
+            <wp:positionH relativeFrom="column">
+              <wp:posOffset>344590</wp:posOffset>
+            </wp:positionH>
+            <wp:positionV relativeFrom="paragraph">
+              <wp:posOffset>204472</wp:posOffset>
+            </wp:positionV>
+            <wp:extent cx="1714500" cy="1714500"/>
+            <wp:effectExtent l="152400" t="171450" r="171450" b="171450"/>
+            <wp:wrapThrough wrapText="bothSides">
+              <wp:wrapPolygon edited="0">
+                <wp:start x="18747" y="551"/>
+                <wp:lineTo x="13284" y="-3392"/>
+                <wp:lineTo x="10820" y="-447"/>
+                <wp:lineTo x="7875" y="-2910"/>
+                <wp:lineTo x="5411" y="35"/>
+                <wp:lineTo x="4123" y="-1043"/>
+                <wp:lineTo x="-805" y="4848"/>
+                <wp:lineTo x="116" y="5618"/>
+                <wp:lineTo x="-962" y="6907"/>
+                <wp:lineTo x="-323" y="10257"/>
+                <wp:lineTo x="-209" y="15359"/>
+                <wp:lineTo x="-25" y="15513"/>
+                <wp:lineTo x="1290" y="18803"/>
+                <wp:lineTo x="1166" y="19325"/>
+                <wp:lineTo x="3375" y="21173"/>
+                <wp:lineTo x="3867" y="20959"/>
+                <wp:lineTo x="7339" y="21672"/>
+                <wp:lineTo x="7523" y="21826"/>
+                <wp:lineTo x="13484" y="21806"/>
+                <wp:lineTo x="18187" y="21046"/>
+                <wp:lineTo x="18341" y="20862"/>
+                <wp:lineTo x="21019" y="18409"/>
+                <wp:lineTo x="21173" y="18225"/>
+                <wp:lineTo x="21826" y="14077"/>
+                <wp:lineTo x="21896" y="9130"/>
+                <wp:lineTo x="22328" y="8240"/>
+                <wp:lineTo x="21016" y="3075"/>
+                <wp:lineTo x="20588" y="2091"/>
+                <wp:lineTo x="18747" y="551"/>
+              </wp:wrapPolygon>
+            </wp:wrapThrough>
+            <wp:docPr id="1218750377" name="Image 3"/>
+            <wp:cNvGraphicFramePr>
+              <a:graphicFrameLocks xmlns:a="http://schemas.openxmlformats.org/drawingml/2006/main" noChangeAspect="1"/>
+            </wp:cNvGraphicFramePr>
+            <a:graphic xmlns:a="http://schemas.openxmlformats.org/drawingml/2006/main">
+              <a:graphicData uri="http://schemas.openxmlformats.org/drawingml/2006/picture">
+                <pic:pic xmlns:pic="http://schemas.openxmlformats.org/drawingml/2006/picture">
+                  <pic:nvPicPr>
+                    <pic:cNvPr id="0" name="Picture 3"/>
+                    <pic:cNvPicPr>
+                      <a:picLocks noChangeAspect="1" noChangeArrowheads="1"/>
+                    </pic:cNvPicPr>
+                  </pic:nvPicPr>
+                  <pic:blipFill>
+                    <a:blip r:embed="rId13">
+                      <a:extLst>
+                        <a:ext uri="{28A0092B-C50C-407E-A947-70E740481C1C}">
+                          <a14:useLocalDpi xmlns:a14="http://schemas.microsoft.com/office/drawing/2010/main" val="0"/>
+                        </a:ext>
+                      </a:extLst>
+                    </a:blip>
+                    <a:srcRect/>
+                    <a:stretch>
+                      <a:fillRect/>
+                    </a:stretch>
+                  </pic:blipFill>
+                  <pic:spPr bwMode="auto">
+                    <a:xfrm rot="19205399">
+                      <a:off x="0" y="0"/>
+                      <a:ext cx="1714500" cy="1714500"/>
+                    </a:xfrm>
+                    <a:prstGeom prst="rect">
+                      <a:avLst/>
+                    </a:prstGeom>
+                    <a:noFill/>
+                    <a:ln>
+                      <a:noFill/>
+                    </a:ln>
+                  </pic:spPr>
+                </pic:pic>
+              </a:graphicData>
+            </a:graphic>
+            <wp14:sizeRelH relativeFrom="margin">
+              <wp14:pctWidth>0</wp14:pctWidth>
+            </wp14:sizeRelH>
+            <wp14:sizeRelV relativeFrom="margin">
+              <wp14:pctHeight>0</wp14:pctHeight>
+            </wp14:sizeRelV>
+          </wp:anchor>
+        </w:drawing>
+      </w:r>
     </w:p>
     <w:p>
       <w:pPr>
@@ -1160,6 +1266,19 @@
           <w:rFonts w:ascii="Century Gothic" w:hAnsi="Century Gothic"/>
           <w:b/>
           <w:bCs/>
+          <w:color w:val="auto"/>
+          <w:sz w:val="144"/>
+          <w:szCs w:val="144"/>
+          <w:lang w:val="fr-CH"/>
+        </w:rPr>
+      </w:pPr>
+    </w:p>
+    <w:p>
+      <w:pPr>
+        <w:rPr>
+          <w:rFonts w:ascii="Century Gothic" w:hAnsi="Century Gothic"/>
+          <w:b/>
+          <w:bCs/>
           <w:color w:val="335DD5"/>
           <w:sz w:val="144"/>
           <w:szCs w:val="144"/>
@@ -1171,90 +1290,48 @@
           <w:rFonts w:ascii="Century Gothic" w:hAnsi="Century Gothic"/>
           <w:b/>
           <w:bCs/>
+          <w:noProof/>
           <w:color w:val="auto"/>
           <w:sz w:val="144"/>
           <w:szCs w:val="144"/>
           <w:lang w:val="fr-CH"/>
         </w:rPr>
-        <w:t xml:space="preserve">Je donne, </w:t>
-      </w:r>
-      <w:r>
-        <w:rPr>
-          <w:rFonts w:ascii="Century Gothic" w:hAnsi="Century Gothic"/>
-          <w:b/>
-          <w:bCs/>
-          <w:color w:val="335DD5"/>
-          <w:sz w:val="144"/>
-          <w:szCs w:val="144"/>
-          <w:lang w:val="fr-CH"/>
-        </w:rPr>
-        <w:t>Je prête</w:t>
-      </w:r>
-    </w:p>
-    <w:p>
-      <w:pPr>
-        <w:rPr>
-          <w:rFonts w:ascii="Century Gothic" w:hAnsi="Century Gothic"/>
-          <w:b/>
-          <w:bCs/>
-          <w:color w:val="6666FF"/>
-          <w:sz w:val="144"/>
-          <w:szCs w:val="144"/>
-          <w:lang w:val="fr-CH"/>
-        </w:rPr>
-      </w:pPr>
-      <w:r>
-        <w:rPr>
-          <w:rFonts w:ascii="Century Gothic" w:hAnsi="Century Gothic"/>
-          <w:b/>
-          <w:bCs/>
-          <w:noProof/>
-          <w:color w:val="6666FF"/>
-          <w:sz w:val="40"/>
-          <w:szCs w:val="40"/>
-          <w:lang w:val="fr-CH"/>
-        </w:rPr>
         <w:drawing>
-          <wp:anchor distT="0" distB="0" distL="114300" distR="114300" simplePos="0" relativeHeight="251663360" behindDoc="0" locked="0" layoutInCell="1" allowOverlap="1" wp14:anchorId="15CFD8D0" wp14:editId="55AF0637">
+          <wp:anchor distT="0" distB="0" distL="114300" distR="114300" simplePos="0" relativeHeight="251664384" behindDoc="0" locked="0" layoutInCell="1" allowOverlap="1" wp14:anchorId="2FB031C5" wp14:editId="083A6530">
             <wp:simplePos x="0" y="0"/>
             <wp:positionH relativeFrom="column">
-              <wp:posOffset>1785298</wp:posOffset>
+              <wp:posOffset>11925300</wp:posOffset>
             </wp:positionH>
             <wp:positionV relativeFrom="paragraph">
-              <wp:posOffset>1383665</wp:posOffset>
+              <wp:posOffset>5107939</wp:posOffset>
             </wp:positionV>
-            <wp:extent cx="2661285" cy="2661285"/>
-            <wp:effectExtent l="0" t="0" r="5715" b="5715"/>
+            <wp:extent cx="2132965" cy="1605915"/>
+            <wp:effectExtent l="38100" t="0" r="0" b="0"/>
             <wp:wrapThrough wrapText="bothSides">
               <wp:wrapPolygon edited="0">
-                <wp:start x="7112" y="0"/>
-                <wp:lineTo x="5102" y="155"/>
-                <wp:lineTo x="1392" y="1701"/>
-                <wp:lineTo x="1392" y="2474"/>
-                <wp:lineTo x="773" y="3556"/>
-                <wp:lineTo x="155" y="4948"/>
-                <wp:lineTo x="0" y="7422"/>
-                <wp:lineTo x="0" y="14998"/>
-                <wp:lineTo x="464" y="17317"/>
-                <wp:lineTo x="1855" y="19791"/>
-                <wp:lineTo x="2010" y="20255"/>
-                <wp:lineTo x="5566" y="21492"/>
-                <wp:lineTo x="6803" y="21492"/>
-                <wp:lineTo x="14689" y="21492"/>
-                <wp:lineTo x="15926" y="21492"/>
-                <wp:lineTo x="19482" y="20255"/>
-                <wp:lineTo x="19636" y="19791"/>
-                <wp:lineTo x="21028" y="17317"/>
-                <wp:lineTo x="21492" y="14998"/>
-                <wp:lineTo x="21492" y="4948"/>
-                <wp:lineTo x="20100" y="2474"/>
-                <wp:lineTo x="20255" y="1701"/>
-                <wp:lineTo x="16544" y="155"/>
-                <wp:lineTo x="14379" y="0"/>
-                <wp:lineTo x="7112" y="0"/>
+                <wp:start x="9192" y="102"/>
+                <wp:lineTo x="405" y="4758"/>
+                <wp:lineTo x="1431" y="8624"/>
+                <wp:lineTo x="-1116" y="9817"/>
+                <wp:lineTo x="753" y="17635"/>
+                <wp:lineTo x="3235" y="20820"/>
+                <wp:lineTo x="3417" y="20735"/>
+                <wp:lineTo x="10255" y="21066"/>
+                <wp:lineTo x="10565" y="21465"/>
+                <wp:lineTo x="12930" y="20357"/>
+                <wp:lineTo x="12984" y="19789"/>
+                <wp:lineTo x="17427" y="14178"/>
+                <wp:lineTo x="17609" y="14092"/>
+                <wp:lineTo x="20832" y="8509"/>
+                <wp:lineTo x="20639" y="7784"/>
+                <wp:lineTo x="17558" y="5423"/>
+                <wp:lineTo x="15259" y="2152"/>
+                <wp:lineTo x="13311" y="2520"/>
+                <wp:lineTo x="10648" y="-580"/>
+                <wp:lineTo x="9192" y="102"/>
               </wp:wrapPolygon>
             </wp:wrapThrough>
-            <wp:docPr id="1218750377" name="Image 3"/>
+            <wp:docPr id="389468862" name="Image 2"/>
             <wp:cNvGraphicFramePr>
               <a:graphicFrameLocks xmlns:a="http://schemas.openxmlformats.org/drawingml/2006/main" noChangeAspect="1"/>
             </wp:cNvGraphicFramePr>
@@ -1262,13 +1339,13 @@
               <a:graphicData uri="http://schemas.openxmlformats.org/drawingml/2006/picture">
                 <pic:pic xmlns:pic="http://schemas.openxmlformats.org/drawingml/2006/picture">
                   <pic:nvPicPr>
-                    <pic:cNvPr id="0" name="Picture 3"/>
+                    <pic:cNvPr id="0" name="Picture 2"/>
                     <pic:cNvPicPr>
                       <a:picLocks noChangeAspect="1" noChangeArrowheads="1"/>
                     </pic:cNvPicPr>
                   </pic:nvPicPr>
                   <pic:blipFill>
-                    <a:blip r:embed="rId13">
+                    <a:blip r:embed="rId14" cstate="print">
                       <a:extLst>
                         <a:ext uri="{28A0092B-C50C-407E-A947-70E740481C1C}">
                           <a14:useLocalDpi xmlns:a14="http://schemas.microsoft.com/office/drawing/2010/main" val="0"/>
@@ -1281,9 +1358,9 @@
                     </a:stretch>
                   </pic:blipFill>
                   <pic:spPr bwMode="auto">
-                    <a:xfrm>
+                    <a:xfrm rot="1164753">
                       <a:off x="0" y="0"/>
-                      <a:ext cx="2661285" cy="2661285"/>
+                      <a:ext cx="2132965" cy="1605915"/>
                     </a:xfrm>
                     <a:prstGeom prst="rect">
                       <a:avLst/>
@@ -1296,6 +1373,12 @@
                 </pic:pic>
               </a:graphicData>
             </a:graphic>
+            <wp14:sizeRelH relativeFrom="margin">
+              <wp14:pctWidth>0</wp14:pctWidth>
+            </wp14:sizeRelH>
+            <wp14:sizeRelV relativeFrom="margin">
+              <wp14:pctHeight>0</wp14:pctHeight>
+            </wp14:sizeRelV>
           </wp:anchor>
         </w:drawing>
       </w:r>
@@ -1311,13 +1394,13 @@
           <w:lang w:val="fr-CH"/>
         </w:rPr>
         <w:drawing>
-          <wp:anchor distT="0" distB="0" distL="114300" distR="114300" simplePos="0" relativeHeight="251662336" behindDoc="0" locked="0" layoutInCell="1" allowOverlap="1" wp14:anchorId="02E1E58D" wp14:editId="4A85C819">
+          <wp:anchor distT="0" distB="0" distL="114300" distR="114300" simplePos="0" relativeHeight="251662336" behindDoc="0" locked="0" layoutInCell="1" allowOverlap="1" wp14:anchorId="02E1E58D" wp14:editId="5244F808">
             <wp:simplePos x="0" y="0"/>
             <wp:positionH relativeFrom="column">
-              <wp:posOffset>6290338</wp:posOffset>
+              <wp:posOffset>5471160</wp:posOffset>
             </wp:positionH>
             <wp:positionV relativeFrom="paragraph">
-              <wp:posOffset>1439677</wp:posOffset>
+              <wp:posOffset>1439545</wp:posOffset>
             </wp:positionV>
             <wp:extent cx="7620000" cy="2543175"/>
             <wp:effectExtent l="0" t="0" r="0" b="9525"/>
@@ -1366,7 +1449,7 @@
                     </pic:cNvPicPr>
                   </pic:nvPicPr>
                   <pic:blipFill>
-                    <a:blip r:embed="rId14">
+                    <a:blip r:embed="rId15">
                       <a:extLst>
                         <a:ext uri="{28A0092B-C50C-407E-A947-70E740481C1C}">
                           <a14:useLocalDpi xmlns:a14="http://schemas.microsoft.com/office/drawing/2010/main" val="0"/>
@@ -1397,20 +1480,30 @@
           </wp:anchor>
         </w:drawing>
       </w:r>
-      <w:proofErr w:type="spellStart"/>
       <w:r>
         <w:rPr>
           <w:rFonts w:ascii="Century Gothic" w:hAnsi="Century Gothic"/>
           <w:b/>
           <w:bCs/>
-          <w:color w:val="6666FF"/>
-          <w:sz w:val="40"/>
-          <w:szCs w:val="40"/>
+          <w:color w:val="auto"/>
+          <w:sz w:val="144"/>
+          <w:szCs w:val="144"/>
           <w:lang w:val="fr-CH"/>
         </w:rPr>
-        <w:t>AdonisJS</w:t>
+        <w:t xml:space="preserve">Je donne, </w:t>
       </w:r>
-      <w:proofErr w:type="spellEnd"/>
+      <w:r>
+        <w:rPr>
+          <w:rFonts w:ascii="Century Gothic" w:hAnsi="Century Gothic"/>
+          <w:b/>
+          <w:bCs/>
+          <w:color w:val="335DD5"/>
+          <w:sz w:val="144"/>
+          <w:szCs w:val="144"/>
+          <w:lang w:val="fr-CH"/>
+        </w:rPr>
+        <w:t>Je prête</w:t>
+      </w:r>
     </w:p>
     <w:sectPr>
       <w:pgSz w:w="23811" w:h="16838" w:orient="landscape" w:code="8"/>
@@ -2171,15 +2264,6 @@
 </file>
 
 <file path=customXml/item1.xml><?xml version="1.0" encoding="utf-8"?>
-<?mso-contentType ?>
-<FormTemplates xmlns="http://schemas.microsoft.com/sharepoint/v3/contenttype/forms">
-  <Display>DocumentLibraryForm</Display>
-  <Edit>DocumentLibraryForm</Edit>
-  <New>DocumentLibraryForm</New>
-</FormTemplates>
-</file>
-
-<file path=customXml/item2.xml><?xml version="1.0" encoding="utf-8"?>
 <p:properties xmlns:p="http://schemas.microsoft.com/office/2006/metadata/properties" xmlns:xsi="http://www.w3.org/2001/XMLSchema-instance" xmlns:pc="http://schemas.microsoft.com/office/infopath/2007/PartnerControls">
   <documentManagement>
     <lcf76f155ced4ddcb4097134ff3c332f xmlns="3eb094ff-ec8d-44d8-be06-94ad3ec8832a">
@@ -2233,6 +2317,15 @@
     <Invited_Students xmlns="3eb094ff-ec8d-44d8-be06-94ad3ec8832a" xsi:nil="true"/>
   </documentManagement>
 </p:properties>
+</file>
+
+<file path=customXml/item2.xml><?xml version="1.0" encoding="utf-8"?>
+<?mso-contentType ?>
+<FormTemplates xmlns="http://schemas.microsoft.com/sharepoint/v3/contenttype/forms">
+  <Display>DocumentLibraryForm</Display>
+  <Edit>DocumentLibraryForm</Edit>
+  <New>DocumentLibraryForm</New>
+</FormTemplates>
 </file>
 
 <file path=customXml/item3.xml><?xml version="1.0" encoding="utf-8"?>
@@ -2619,20 +2712,20 @@
 </file>
 
 <file path=customXml/itemProps1.xml><?xml version="1.0" encoding="utf-8"?>
-<ds:datastoreItem xmlns:ds="http://schemas.openxmlformats.org/officeDocument/2006/customXml" ds:itemID="{AE0A4483-8883-4CC8-A696-5B9F4CB7930B}">
-  <ds:schemaRefs>
-    <ds:schemaRef ds:uri="http://schemas.microsoft.com/sharepoint/v3/contenttype/forms"/>
-  </ds:schemaRefs>
-</ds:datastoreItem>
-</file>
-
-<file path=customXml/itemProps2.xml><?xml version="1.0" encoding="utf-8"?>
 <ds:datastoreItem xmlns:ds="http://schemas.openxmlformats.org/officeDocument/2006/customXml" ds:itemID="{24B46A7A-C72E-44A5-BA15-664867E908D0}">
   <ds:schemaRefs>
     <ds:schemaRef ds:uri="http://schemas.microsoft.com/office/2006/metadata/properties"/>
     <ds:schemaRef ds:uri="http://schemas.microsoft.com/office/infopath/2007/PartnerControls"/>
     <ds:schemaRef ds:uri="3eb094ff-ec8d-44d8-be06-94ad3ec8832a"/>
     <ds:schemaRef ds:uri="4356f79f-5386-4bda-9d92-82d8bd7b074e"/>
+  </ds:schemaRefs>
+</ds:datastoreItem>
+</file>
+
+<file path=customXml/itemProps2.xml><?xml version="1.0" encoding="utf-8"?>
+<ds:datastoreItem xmlns:ds="http://schemas.openxmlformats.org/officeDocument/2006/customXml" ds:itemID="{AE0A4483-8883-4CC8-A696-5B9F4CB7930B}">
+  <ds:schemaRefs>
+    <ds:schemaRef ds:uri="http://schemas.microsoft.com/sharepoint/v3/contenttype/forms"/>
   </ds:schemaRefs>
 </ds:datastoreItem>
 </file>

</xml_diff>